<commit_message>
Update eisen memory project
</commit_message>
<xml_diff>
--- a/Vragen en eisen memory prject.docx
+++ b/Vragen en eisen memory prject.docx
@@ -4,16 +4,68 @@
   <w:body>
     <w:p>
       <w:pPr>
-        <w:pStyle w:val="NoSpacing"/>
-        <w:rPr>
-          <w:lang w:val="nl-NL"/>
-        </w:rPr>
-      </w:pPr>
-      <w:r>
-        <w:rPr>
-          <w:lang w:val="nl-NL"/>
-        </w:rPr>
-        <w:t>Vragen aan de opdrachtgever:</w:t>
+        <w:pStyle w:val="Title"/>
+        <w:rPr>
+          <w:lang w:val="nl-NL"/>
+        </w:rPr>
+      </w:pPr>
+      <w:r>
+        <w:rPr>
+          <w:lang w:val="nl-NL"/>
+        </w:rPr>
+        <w:t>F</w:t>
+      </w:r>
+      <w:r>
+        <w:rPr>
+          <w:lang w:val="nl-NL"/>
+        </w:rPr>
+        <w:t>unctionaliteiten</w:t>
+      </w:r>
+      <w:r>
+        <w:rPr>
+          <w:lang w:val="nl-NL"/>
+        </w:rPr>
+        <w:t xml:space="preserve"> en eisen</w:t>
+      </w:r>
+      <w:r>
+        <w:rPr>
+          <w:lang w:val="nl-NL"/>
+        </w:rPr>
+        <w:t xml:space="preserve"> Memory-spel </w:t>
+      </w:r>
+    </w:p>
+    <w:p>
+      <w:pPr>
+        <w:pStyle w:val="NoSpacing"/>
+        <w:rPr>
+          <w:lang w:val="nl-NL"/>
+        </w:rPr>
+      </w:pPr>
+    </w:p>
+    <w:p>
+      <w:pPr>
+        <w:pStyle w:val="NoSpacing"/>
+        <w:rPr>
+          <w:b/>
+          <w:bCs/>
+          <w:lang w:val="nl-NL"/>
+        </w:rPr>
+      </w:pPr>
+      <w:r>
+        <w:rPr>
+          <w:b/>
+          <w:bCs/>
+          <w:lang w:val="nl-NL"/>
+        </w:rPr>
+        <w:t>De eisen van het memory spel volgens de Handleiding</w:t>
+      </w:r>
+      <w:r>
+        <w:rPr>
+          <w:b/>
+          <w:bCs/>
+          <w:lang w:val="nl-NL"/>
+        </w:rPr>
+        <w:t>:</w:t>
       </w:r>
     </w:p>
     <w:p>
@@ -21,110 +73,246 @@
         <w:pStyle w:val="NoSpacing"/>
         <w:numPr>
           <w:ilvl w:val="0"/>
-          <w:numId w:val="4"/>
+          <w:numId w:val="5"/>
         </w:numPr>
         <w:rPr>
           <w:lang w:val="nl-NL"/>
         </w:rPr>
       </w:pPr>
-    </w:p>
-    <w:p>
-      <w:pPr>
-        <w:pStyle w:val="NoSpacing"/>
-        <w:rPr>
-          <w:lang w:val="nl-NL"/>
-        </w:rPr>
-      </w:pPr>
-      <w:bookmarkStart w:id="0" w:name="_GoBack"/>
-      <w:bookmarkEnd w:id="0"/>
-    </w:p>
-    <w:p>
-      <w:pPr>
-        <w:pStyle w:val="NoSpacing"/>
-        <w:rPr>
-          <w:lang w:val="nl-NL"/>
-        </w:rPr>
-      </w:pPr>
-      <w:r>
-        <w:rPr>
-          <w:lang w:val="nl-NL"/>
-        </w:rPr>
-        <w:t xml:space="preserve">Vereiste functionaliteiten Memory-spel </w:t>
-      </w:r>
-    </w:p>
-    <w:p>
-      <w:pPr>
-        <w:pStyle w:val="NoSpacing"/>
-        <w:rPr>
-          <w:lang w:val="nl-NL"/>
-        </w:rPr>
-      </w:pPr>
-    </w:p>
-    <w:p>
-      <w:pPr>
-        <w:pStyle w:val="NoSpacing"/>
-        <w:rPr>
-          <w:lang w:val="nl-NL"/>
-        </w:rPr>
-      </w:pPr>
-      <w:r>
-        <w:rPr>
-          <w:lang w:val="nl-NL"/>
-        </w:rPr>
-        <w:t>De</w:t>
-      </w:r>
-      <w:r>
-        <w:rPr>
-          <w:lang w:val="nl-NL"/>
-        </w:rPr>
-        <w:t xml:space="preserve"> eisen </w:t>
-      </w:r>
-      <w:r>
-        <w:rPr>
-          <w:lang w:val="nl-NL"/>
-        </w:rPr>
-        <w:t>van</w:t>
-      </w:r>
-      <w:r>
-        <w:rPr>
-          <w:lang w:val="nl-NL"/>
-        </w:rPr>
-        <w:t xml:space="preserve"> het memory spel</w:t>
-      </w:r>
-      <w:r>
-        <w:rPr>
-          <w:lang w:val="nl-NL"/>
-        </w:rPr>
-        <w:t xml:space="preserve"> volgens de </w:t>
-      </w:r>
-      <w:r>
-        <w:rPr>
-          <w:lang w:val="nl-NL"/>
-        </w:rPr>
-        <w:t>Handleiding</w:t>
-      </w:r>
-      <w:r>
-        <w:rPr>
-          <w:lang w:val="nl-NL"/>
-        </w:rPr>
-        <w:t>.</w:t>
-      </w:r>
-    </w:p>
-    <w:p>
-      <w:pPr>
-        <w:pStyle w:val="NoSpacing"/>
-        <w:rPr>
-          <w:lang w:val="nl-NL"/>
-        </w:rPr>
-      </w:pPr>
+      <w:r>
+        <w:rPr>
+          <w:lang w:val="nl-NL"/>
+        </w:rPr>
+        <w:t>Speelveld van 16 memory kaarten, deze zijn als 4 bij 4 kaarten zichtbaar.</w:t>
+      </w:r>
     </w:p>
     <w:p>
       <w:pPr>
         <w:pStyle w:val="NoSpacing"/>
         <w:numPr>
           <w:ilvl w:val="0"/>
-          <w:numId w:val="2"/>
+          <w:numId w:val="5"/>
         </w:numPr>
+        <w:rPr>
+          <w:lang w:val="nl-NL"/>
+        </w:rPr>
+      </w:pPr>
+      <w:r>
+        <w:rPr>
+          <w:lang w:val="nl-NL"/>
+        </w:rPr>
+        <w:t>Het scherm word dynamisch opgebouwd. Niet meteen 16 tonen, maar eerst een hoofdmenu o.i.d.</w:t>
+      </w:r>
+    </w:p>
+    <w:p>
+      <w:pPr>
+        <w:pStyle w:val="NoSpacing"/>
+        <w:numPr>
+          <w:ilvl w:val="0"/>
+          <w:numId w:val="5"/>
+        </w:numPr>
+        <w:rPr>
+          <w:lang w:val="nl-NL"/>
+        </w:rPr>
+      </w:pPr>
+      <w:r>
+        <w:rPr>
+          <w:lang w:val="nl-NL"/>
+        </w:rPr>
+        <w:t>Memory moet met 2 spelers gespeeld kunnen worden, beide spelers zijn ‘mens’ en spelen met dezelfde applicatie.</w:t>
+      </w:r>
+    </w:p>
+    <w:p>
+      <w:pPr>
+        <w:pStyle w:val="NoSpacing"/>
+        <w:numPr>
+          <w:ilvl w:val="0"/>
+          <w:numId w:val="5"/>
+        </w:numPr>
+        <w:rPr>
+          <w:lang w:val="nl-NL"/>
+        </w:rPr>
+      </w:pPr>
+      <w:r>
+        <w:rPr>
+          <w:lang w:val="nl-NL"/>
+        </w:rPr>
+        <w:t>Bij het starten</w:t>
+      </w:r>
+      <w:r>
+        <w:rPr>
+          <w:lang w:val="nl-NL"/>
+        </w:rPr>
+        <w:t xml:space="preserve"> van het spel ziet de speler alle kaarten ‘op de kop’</w:t>
+      </w:r>
+      <w:r>
+        <w:rPr>
+          <w:lang w:val="nl-NL"/>
+        </w:rPr>
+        <w:t>.</w:t>
+      </w:r>
+    </w:p>
+    <w:p>
+      <w:pPr>
+        <w:pStyle w:val="NoSpacing"/>
+        <w:numPr>
+          <w:ilvl w:val="0"/>
+          <w:numId w:val="5"/>
+        </w:numPr>
+        <w:rPr>
+          <w:lang w:val="nl-NL"/>
+        </w:rPr>
+      </w:pPr>
+      <w:r>
+        <w:rPr>
+          <w:lang w:val="nl-NL"/>
+        </w:rPr>
+        <w:t>De spelers kunnen hun namen ingeven in het scherm</w:t>
+      </w:r>
+      <w:r>
+        <w:rPr>
+          <w:lang w:val="nl-NL"/>
+        </w:rPr>
+        <w:t>.</w:t>
+      </w:r>
+    </w:p>
+    <w:p>
+      <w:pPr>
+        <w:pStyle w:val="NoSpacing"/>
+        <w:numPr>
+          <w:ilvl w:val="0"/>
+          <w:numId w:val="5"/>
+        </w:numPr>
+        <w:rPr>
+          <w:lang w:val="nl-NL"/>
+        </w:rPr>
+      </w:pPr>
+      <w:r>
+        <w:rPr>
+          <w:lang w:val="nl-NL"/>
+        </w:rPr>
+        <w:t xml:space="preserve">Er moet een knop zijn om het spel te resetten (herstarten). </w:t>
+      </w:r>
+    </w:p>
+    <w:p>
+      <w:pPr>
+        <w:pStyle w:val="NoSpacing"/>
+        <w:numPr>
+          <w:ilvl w:val="0"/>
+          <w:numId w:val="5"/>
+        </w:numPr>
+        <w:rPr>
+          <w:lang w:val="nl-NL"/>
+        </w:rPr>
+      </w:pPr>
+      <w:r>
+        <w:rPr>
+          <w:lang w:val="nl-NL"/>
+        </w:rPr>
+        <w:t xml:space="preserve">Wanneer het spel is afgelopen, moeten de scores en namen van beide spelers worden opgeslagen en of de speler heeft verloren of gewonnen. </w:t>
+      </w:r>
+    </w:p>
+    <w:p>
+      <w:pPr>
+        <w:pStyle w:val="NoSpacing"/>
+        <w:numPr>
+          <w:ilvl w:val="0"/>
+          <w:numId w:val="5"/>
+        </w:numPr>
+        <w:rPr>
+          <w:lang w:val="nl-NL"/>
+        </w:rPr>
+      </w:pPr>
+      <w:r>
+        <w:rPr>
+          <w:lang w:val="nl-NL"/>
+        </w:rPr>
+        <w:t>Vanuit het hoofdmenu moet er genavigeerd kunnen worden naar een pagina waar de highscores op te zien zijn</w:t>
+      </w:r>
+      <w:r>
+        <w:rPr>
+          <w:lang w:val="nl-NL"/>
+        </w:rPr>
+        <w:t>.</w:t>
+      </w:r>
+    </w:p>
+    <w:p>
+      <w:pPr>
+        <w:pStyle w:val="NoSpacing"/>
+        <w:numPr>
+          <w:ilvl w:val="0"/>
+          <w:numId w:val="5"/>
+        </w:numPr>
+        <w:rPr>
+          <w:lang w:val="nl-NL"/>
+        </w:rPr>
+      </w:pPr>
+      <w:r>
+        <w:rPr>
+          <w:lang w:val="nl-NL"/>
+        </w:rPr>
+        <w:t>De huidige status van het spel moet worden vastgelegd</w:t>
+      </w:r>
+      <w:r>
+        <w:rPr>
+          <w:lang w:val="nl-NL"/>
+        </w:rPr>
+        <w:t>.</w:t>
+      </w:r>
+    </w:p>
+    <w:p>
+      <w:pPr>
+        <w:pStyle w:val="NoSpacing"/>
+        <w:numPr>
+          <w:ilvl w:val="0"/>
+          <w:numId w:val="5"/>
+        </w:numPr>
+        <w:rPr>
+          <w:lang w:val="nl-NL"/>
+        </w:rPr>
+      </w:pPr>
+      <w:r>
+        <w:rPr>
+          <w:lang w:val="nl-NL"/>
+        </w:rPr>
+        <w:t>De volgende aspecten van het spel moeten worden vastgelegd: status van de 16 kaarten, namen van de spelers, scores van de spelers, welke speler aan de beurt is</w:t>
+      </w:r>
+      <w:r>
+        <w:rPr>
+          <w:lang w:val="nl-NL"/>
+        </w:rPr>
+        <w:t>.</w:t>
+      </w:r>
+    </w:p>
+    <w:p>
+      <w:pPr>
+        <w:pStyle w:val="NoSpacing"/>
+        <w:numPr>
+          <w:ilvl w:val="0"/>
+          <w:numId w:val="5"/>
+        </w:numPr>
+        <w:rPr>
+          <w:lang w:val="nl-NL"/>
+        </w:rPr>
+      </w:pPr>
+      <w:r>
+        <w:rPr>
+          <w:lang w:val="nl-NL"/>
+        </w:rPr>
+        <w:t>Terug laden van de opgeslagen bevroren status van het spel. Bij het terug laden van de bevroren status worden de kaarten teruggezet, de namen ingevuld, de scores ingevuld en welke speler aan de beurt was.</w:t>
+      </w:r>
+    </w:p>
+    <w:p>
+      <w:pPr>
+        <w:pStyle w:val="NoSpacing"/>
+        <w:rPr>
+          <w:lang w:val="nl-NL"/>
+        </w:rPr>
+      </w:pPr>
+    </w:p>
+    <w:p>
+      <w:pPr>
+        <w:pStyle w:val="NoSpacing"/>
         <w:rPr>
           <w:b/>
           <w:bCs/>
@@ -133,33 +321,27 @@
       </w:pPr>
       <w:r>
         <w:rPr>
-          <w:lang w:val="nl-NL"/>
-        </w:rPr>
-        <w:t>S</w:t>
-      </w:r>
-      <w:r>
-        <w:rPr>
-          <w:lang w:val="nl-NL"/>
-        </w:rPr>
-        <w:t xml:space="preserve">peelveld </w:t>
-      </w:r>
-      <w:r>
-        <w:rPr>
-          <w:lang w:val="nl-NL"/>
-        </w:rPr>
-        <w:t>van</w:t>
-      </w:r>
-      <w:r>
-        <w:rPr>
-          <w:lang w:val="nl-NL"/>
-        </w:rPr>
-        <w:t xml:space="preserve"> 16 memory kaarten, deze zijn als 4 bij 4 kaarten zichtbaar</w:t>
-      </w:r>
-      <w:r>
-        <w:rPr>
-          <w:lang w:val="nl-NL"/>
-        </w:rPr>
-        <w:t>.</w:t>
+          <w:b/>
+          <w:bCs/>
+          <w:lang w:val="nl-NL"/>
+        </w:rPr>
+        <w:t>Vrage</w:t>
+      </w:r>
+      <w:r>
+        <w:rPr>
+          <w:b/>
+          <w:bCs/>
+          <w:lang w:val="nl-NL"/>
+        </w:rPr>
+        <w:t>n</w:t>
+      </w:r>
+      <w:r>
+        <w:rPr>
+          <w:b/>
+          <w:bCs/>
+          <w:lang w:val="nl-NL"/>
+        </w:rPr>
+        <w:t>:</w:t>
       </w:r>
     </w:p>
     <w:p>
@@ -167,7 +349,7 @@
         <w:pStyle w:val="NoSpacing"/>
         <w:numPr>
           <w:ilvl w:val="0"/>
-          <w:numId w:val="2"/>
+          <w:numId w:val="6"/>
         </w:numPr>
         <w:rPr>
           <w:lang w:val="nl-NL"/>
@@ -177,19 +359,13 @@
         <w:rPr>
           <w:lang w:val="nl-NL"/>
         </w:rPr>
-        <w:t xml:space="preserve">Het scherm </w:t>
-      </w:r>
-      <w:r>
-        <w:rPr>
-          <w:lang w:val="nl-NL"/>
-        </w:rPr>
-        <w:t>word</w:t>
-      </w:r>
-      <w:r>
-        <w:rPr>
-          <w:lang w:val="nl-NL"/>
-        </w:rPr>
-        <w:t xml:space="preserve"> dynamisch</w:t>
+        <w:t>Zijn</w:t>
+      </w:r>
+      <w:r>
+        <w:rPr>
+          <w:lang w:val="nl-NL"/>
+        </w:rPr>
+        <w:t xml:space="preserve"> er</w:t>
       </w:r>
       <w:r>
         <w:rPr>
@@ -201,49 +377,43 @@
         <w:rPr>
           <w:lang w:val="nl-NL"/>
         </w:rPr>
-        <w:t>opgebouwd</w:t>
-      </w:r>
-      <w:r>
-        <w:rPr>
-          <w:lang w:val="nl-NL"/>
-        </w:rPr>
-        <w:t>. N</w:t>
-      </w:r>
-      <w:r>
-        <w:rPr>
-          <w:lang w:val="nl-NL"/>
-        </w:rPr>
-        <w:t>iet</w:t>
-      </w:r>
-      <w:r>
-        <w:rPr>
-          <w:lang w:val="nl-NL"/>
-        </w:rPr>
-        <w:t xml:space="preserve"> meteen</w:t>
-      </w:r>
-      <w:r>
-        <w:rPr>
-          <w:lang w:val="nl-NL"/>
-        </w:rPr>
-        <w:t xml:space="preserve"> 16</w:t>
-      </w:r>
-      <w:r>
-        <w:rPr>
-          <w:lang w:val="nl-NL"/>
-        </w:rPr>
-        <w:t xml:space="preserve"> tonen,</w:t>
-      </w:r>
-      <w:r>
-        <w:rPr>
-          <w:lang w:val="nl-NL"/>
-        </w:rPr>
-        <w:t xml:space="preserve"> maar eerst een hoofdmenu o.i.d</w:t>
-      </w:r>
-      <w:r>
-        <w:rPr>
-          <w:lang w:val="nl-NL"/>
-        </w:rPr>
-        <w:t>.</w:t>
+        <w:t>voor</w:t>
+      </w:r>
+      <w:r>
+        <w:rPr>
+          <w:lang w:val="nl-NL"/>
+        </w:rPr>
+        <w:t xml:space="preserve">de </w:t>
+      </w:r>
+      <w:r>
+        <w:rPr>
+          <w:lang w:val="nl-NL"/>
+        </w:rPr>
+        <w:t>bovenstaande</w:t>
+      </w:r>
+      <w:r>
+        <w:rPr>
+          <w:lang w:val="nl-NL"/>
+        </w:rPr>
+        <w:t xml:space="preserve"> eisen opmerkingen</w:t>
+      </w:r>
+      <w:r>
+        <w:rPr>
+          <w:lang w:val="nl-NL"/>
+        </w:rPr>
+        <w:t xml:space="preserve"> of </w:t>
+      </w:r>
+      <w:r>
+        <w:rPr>
+          <w:lang w:val="nl-NL"/>
+        </w:rPr>
+        <w:t>aanpassingen en wat moet hieraan veranderd worden?</w:t>
+      </w:r>
+      <w:r>
+        <w:rPr>
+          <w:lang w:val="nl-NL"/>
+        </w:rPr>
+        <w:t xml:space="preserve"> </w:t>
       </w:r>
     </w:p>
     <w:p>
@@ -251,7 +421,7 @@
         <w:pStyle w:val="NoSpacing"/>
         <w:numPr>
           <w:ilvl w:val="0"/>
-          <w:numId w:val="2"/>
+          <w:numId w:val="6"/>
         </w:numPr>
         <w:rPr>
           <w:lang w:val="nl-NL"/>
@@ -261,13 +431,7 @@
         <w:rPr>
           <w:lang w:val="nl-NL"/>
         </w:rPr>
-        <w:t xml:space="preserve">Memory moet met 2 spelers gespeeld kunnen worden, beide spelers zijn ‘mens’ en spelen </w:t>
-      </w:r>
-      <w:r>
-        <w:rPr>
-          <w:lang w:val="nl-NL"/>
-        </w:rPr>
-        <w:t>met dezelfde applicatie.</w:t>
+        <w:t>Zijn de onderstaande spelregels goed of moeten hier aanpassingen in komen of regels toevoegen?</w:t>
       </w:r>
     </w:p>
     <w:p>
@@ -275,7 +439,7 @@
         <w:pStyle w:val="NoSpacing"/>
         <w:numPr>
           <w:ilvl w:val="0"/>
-          <w:numId w:val="2"/>
+          <w:numId w:val="6"/>
         </w:numPr>
         <w:rPr>
           <w:lang w:val="nl-NL"/>
@@ -285,13 +449,412 @@
         <w:rPr>
           <w:lang w:val="nl-NL"/>
         </w:rPr>
-        <w:t>Bij het starten van het spel ziet de speler alle kaarten ‘op de kop’</w:t>
-      </w:r>
-      <w:r>
-        <w:rPr>
-          <w:lang w:val="nl-NL"/>
-        </w:rPr>
-        <w:t>.</w:t>
+        <w:t>Zijn er eisen voor het thema van het memory spel? Wat moet er op de achterkant van de kaarten staan</w:t>
+      </w:r>
+      <w:r>
+        <w:rPr>
+          <w:lang w:val="nl-NL"/>
+        </w:rPr>
+        <w:t>?(1 kleur, een logo etc.) Wat moet er op de voorkant van de kaarten staan(dieren, auto’s, huizen etc.)?</w:t>
+      </w:r>
+      <w:r>
+        <w:rPr>
+          <w:lang w:val="nl-NL"/>
+        </w:rPr>
+        <w:t xml:space="preserve"> </w:t>
+      </w:r>
+    </w:p>
+    <w:p>
+      <w:pPr>
+        <w:pStyle w:val="NoSpacing"/>
+        <w:rPr>
+          <w:lang w:val="nl-NL"/>
+        </w:rPr>
+      </w:pPr>
+    </w:p>
+    <w:p>
+      <w:pPr>
+        <w:pStyle w:val="NoSpacing"/>
+        <w:rPr>
+          <w:lang w:val="nl-NL"/>
+        </w:rPr>
+      </w:pPr>
+      <w:r>
+        <w:rPr>
+          <w:b/>
+          <w:bCs/>
+          <w:lang w:val="nl-NL"/>
+        </w:rPr>
+        <w:t xml:space="preserve">Spelregels volgens </w:t>
+      </w:r>
+      <w:r>
+        <w:fldChar w:fldCharType="begin"/>
+      </w:r>
+      <w:r>
+        <w:rPr>
+          <w:lang w:val="nl-NL"/>
+        </w:rPr>
+        <w:instrText xml:space="preserve"> HYPERLINK "http://www.anderspel.nl/memory.html" </w:instrText>
+      </w:r>
+      <w:r>
+        <w:fldChar w:fldCharType="separate"/>
+      </w:r>
+      <w:r>
+        <w:rPr>
+          <w:rStyle w:val="Hyperlink"/>
+          <w:b/>
+          <w:bCs/>
+          <w:lang w:val="nl-NL"/>
+        </w:rPr>
+        <w:t>http://www.anderspel.nl/memory.html</w:t>
+      </w:r>
+      <w:r>
+        <w:rPr>
+          <w:rStyle w:val="Hyperlink"/>
+          <w:b/>
+          <w:bCs/>
+          <w:lang w:val="nl-NL"/>
+        </w:rPr>
+        <w:fldChar w:fldCharType="end"/>
+      </w:r>
+      <w:r>
+        <w:rPr>
+          <w:b/>
+          <w:bCs/>
+          <w:lang w:val="nl-NL"/>
+        </w:rPr>
+        <w:t>:</w:t>
+      </w:r>
+      <w:r>
+        <w:rPr>
+          <w:b/>
+          <w:bCs/>
+          <w:lang w:val="nl-NL"/>
+        </w:rPr>
+        <w:br/>
+      </w:r>
+      <w:r>
+        <w:rPr>
+          <w:b/>
+          <w:bCs/>
+          <w:lang w:val="nl-NL"/>
+        </w:rPr>
+        <w:t>Begin</w:t>
+      </w:r>
+    </w:p>
+    <w:p>
+      <w:pPr>
+        <w:pStyle w:val="NoSpacing"/>
+        <w:rPr>
+          <w:lang w:val="nl-NL"/>
+        </w:rPr>
+      </w:pPr>
+      <w:r>
+        <w:rPr>
+          <w:lang w:val="nl-NL"/>
+        </w:rPr>
+        <w:t>De kaartjes worden geschud en gedekt neergelegd.</w:t>
+      </w:r>
+    </w:p>
+    <w:p>
+      <w:pPr>
+        <w:pStyle w:val="NoSpacing"/>
+        <w:rPr>
+          <w:lang w:val="nl-NL"/>
+        </w:rPr>
+      </w:pPr>
+    </w:p>
+    <w:p>
+      <w:pPr>
+        <w:pStyle w:val="NoSpacing"/>
+        <w:rPr>
+          <w:b/>
+          <w:bCs/>
+          <w:lang w:val="nl-NL"/>
+        </w:rPr>
+      </w:pPr>
+      <w:r>
+        <w:rPr>
+          <w:b/>
+          <w:bCs/>
+          <w:lang w:val="nl-NL"/>
+        </w:rPr>
+        <w:t>Verloop</w:t>
+      </w:r>
+    </w:p>
+    <w:p>
+      <w:pPr>
+        <w:pStyle w:val="NoSpacing"/>
+        <w:rPr>
+          <w:lang w:val="nl-NL"/>
+        </w:rPr>
+      </w:pPr>
+      <w:r>
+        <w:rPr>
+          <w:lang w:val="nl-NL"/>
+        </w:rPr>
+        <w:t>Memory wordt gespeeld in de richting van de klok.</w:t>
+      </w:r>
+    </w:p>
+    <w:p>
+      <w:pPr>
+        <w:pStyle w:val="NoSpacing"/>
+        <w:rPr>
+          <w:lang w:val="nl-NL"/>
+        </w:rPr>
+      </w:pPr>
+      <w:r>
+        <w:rPr>
+          <w:lang w:val="nl-NL"/>
+        </w:rPr>
+        <w:t>In zijn beurt draait de speler een kaartje naar keuze open. Vervolgens draait hij een tweede kaartje open. Als de afbeeldingen op beide kaartjes gelijk zijn (of een bij elkaar horend paar vormen), dan neemt de speler de twee kaartjes en legt deze voor zich neer. Vervolgens is hij nog een keer aan de beurt, tot hij twee kaartjes heeft opengedraaid, die geen paar vormen. De twee openliggende kaartjes worden weer gedekt op hun plaats terug gelegd. Nu gaat de beurt naar de volgende speler.</w:t>
+      </w:r>
+    </w:p>
+    <w:p>
+      <w:pPr>
+        <w:pStyle w:val="NoSpacing"/>
+        <w:rPr>
+          <w:lang w:val="nl-NL"/>
+        </w:rPr>
+      </w:pPr>
+    </w:p>
+    <w:p>
+      <w:pPr>
+        <w:pStyle w:val="NoSpacing"/>
+        <w:rPr>
+          <w:b/>
+          <w:bCs/>
+          <w:lang w:val="nl-NL"/>
+        </w:rPr>
+      </w:pPr>
+      <w:r>
+        <w:rPr>
+          <w:b/>
+          <w:bCs/>
+          <w:lang w:val="nl-NL"/>
+        </w:rPr>
+        <w:t>Eind</w:t>
+      </w:r>
+    </w:p>
+    <w:p>
+      <w:pPr>
+        <w:pStyle w:val="NoSpacing"/>
+        <w:rPr>
+          <w:lang w:val="nl-NL"/>
+        </w:rPr>
+      </w:pPr>
+      <w:r>
+        <w:rPr>
+          <w:lang w:val="nl-NL"/>
+        </w:rPr>
+        <w:t>Het spel eindigt als alle kaartjes van het speelveld zijn genomen. De speler met de meeste paren wint.</w:t>
+      </w:r>
+    </w:p>
+    <w:p>
+      <w:pPr>
+        <w:pStyle w:val="NoSpacing"/>
+        <w:rPr>
+          <w:lang w:val="nl-NL"/>
+        </w:rPr>
+      </w:pPr>
+    </w:p>
+    <w:p>
+      <w:pPr>
+        <w:pStyle w:val="NoSpacing"/>
+        <w:rPr>
+          <w:highlight w:val="green"/>
+          <w:lang w:val="nl-NL"/>
+        </w:rPr>
+      </w:pPr>
+      <w:r>
+        <w:rPr>
+          <w:highlight w:val="green"/>
+          <w:lang w:val="nl-NL"/>
+        </w:rPr>
+        <w:lastRenderedPageBreak/>
+        <w:t>1 versie voor kleine mensen (vr</w:t>
+      </w:r>
+      <w:r>
+        <w:rPr>
+          <w:highlight w:val="green"/>
+          <w:lang w:val="nl-NL"/>
+        </w:rPr>
+        <w:t>ij</w:t>
+      </w:r>
+      <w:r>
+        <w:rPr>
+          <w:highlight w:val="green"/>
+          <w:lang w:val="nl-NL"/>
+        </w:rPr>
+        <w:t xml:space="preserve"> verzinnen van thema’s)</w:t>
+      </w:r>
+    </w:p>
+    <w:p>
+      <w:pPr>
+        <w:pStyle w:val="NoSpacing"/>
+        <w:rPr>
+          <w:highlight w:val="green"/>
+          <w:lang w:val="nl-NL"/>
+        </w:rPr>
+      </w:pPr>
+      <w:r>
+        <w:rPr>
+          <w:highlight w:val="green"/>
+          <w:lang w:val="nl-NL"/>
+        </w:rPr>
+        <w:t>1 versie voor grote mensen (</w:t>
+      </w:r>
+      <w:r>
+        <w:rPr>
+          <w:highlight w:val="green"/>
+          <w:lang w:val="nl-NL"/>
+        </w:rPr>
+        <w:t>dito</w:t>
+      </w:r>
+      <w:r>
+        <w:rPr>
+          <w:highlight w:val="green"/>
+          <w:lang w:val="nl-NL"/>
+        </w:rPr>
+        <w:t>)</w:t>
+      </w:r>
+    </w:p>
+    <w:p>
+      <w:pPr>
+        <w:pStyle w:val="NoSpacing"/>
+        <w:rPr>
+          <w:highlight w:val="green"/>
+          <w:lang w:val="nl-NL"/>
+        </w:rPr>
+      </w:pPr>
+      <w:r>
+        <w:rPr>
+          <w:highlight w:val="green"/>
+          <w:lang w:val="nl-NL"/>
+        </w:rPr>
+        <w:t>Timer voor highscore + aantal</w:t>
+      </w:r>
+      <w:r>
+        <w:rPr>
+          <w:highlight w:val="green"/>
+          <w:lang w:val="nl-NL"/>
+        </w:rPr>
+        <w:t xml:space="preserve"> sets gevonden</w:t>
+      </w:r>
+    </w:p>
+    <w:p>
+      <w:pPr>
+        <w:pStyle w:val="NoSpacing"/>
+        <w:rPr>
+          <w:highlight w:val="green"/>
+          <w:lang w:val="nl-NL"/>
+        </w:rPr>
+      </w:pPr>
+      <w:r>
+        <w:rPr>
+          <w:highlight w:val="green"/>
+          <w:lang w:val="nl-NL"/>
+        </w:rPr>
+        <w:t>Timer op meeste paren wint</w:t>
+      </w:r>
+    </w:p>
+    <w:p>
+      <w:pPr>
+        <w:pStyle w:val="NoSpacing"/>
+        <w:rPr>
+          <w:highlight w:val="green"/>
+          <w:lang w:val="nl-NL"/>
+        </w:rPr>
+      </w:pPr>
+      <w:r>
+        <w:rPr>
+          <w:highlight w:val="green"/>
+          <w:lang w:val="nl-NL"/>
+        </w:rPr>
+        <w:t>Tussentijds opslaan</w:t>
+      </w:r>
+    </w:p>
+    <w:p>
+      <w:pPr>
+        <w:pStyle w:val="NoSpacing"/>
+        <w:rPr>
+          <w:highlight w:val="green"/>
+          <w:lang w:val="nl-NL"/>
+        </w:rPr>
+      </w:pPr>
+      <w:r>
+        <w:rPr>
+          <w:highlight w:val="green"/>
+          <w:lang w:val="nl-NL"/>
+        </w:rPr>
+        <w:t>Opgeslagen spellen (denk over na waar dit moet)</w:t>
+      </w:r>
+    </w:p>
+    <w:p>
+      <w:pPr>
+        <w:pStyle w:val="NoSpacing"/>
+        <w:rPr>
+          <w:highlight w:val="green"/>
+          <w:lang w:val="nl-NL"/>
+        </w:rPr>
+      </w:pPr>
+      <w:r>
+        <w:rPr>
+          <w:highlight w:val="green"/>
+          <w:lang w:val="nl-NL"/>
+        </w:rPr>
+        <w:t>Geluid</w:t>
+      </w:r>
+      <w:r>
+        <w:rPr>
+          <w:highlight w:val="green"/>
+          <w:lang w:val="nl-NL"/>
+        </w:rPr>
+        <w:t xml:space="preserve"> achtergrond geluid </w:t>
+      </w:r>
+    </w:p>
+    <w:p>
+      <w:pPr>
+        <w:pStyle w:val="NoSpacing"/>
+        <w:rPr>
+          <w:lang w:val="nl-NL"/>
+        </w:rPr>
+      </w:pPr>
+      <w:r>
+        <w:rPr>
+          <w:highlight w:val="green"/>
+          <w:lang w:val="nl-NL"/>
+        </w:rPr>
+        <w:t>Instellingen</w:t>
+      </w:r>
+      <w:r>
+        <w:rPr>
+          <w:highlight w:val="green"/>
+          <w:lang w:val="nl-NL"/>
+        </w:rPr>
+        <w:t xml:space="preserve"> knop voor geluid aan en uit en welke leeftijd.</w:t>
+      </w:r>
+    </w:p>
+    <w:p>
+      <w:pPr>
+        <w:pStyle w:val="NoSpacing"/>
+        <w:rPr>
+          <w:lang w:val="nl-NL"/>
+        </w:rPr>
+      </w:pPr>
+    </w:p>
+    <w:p>
+      <w:pPr>
+        <w:pStyle w:val="NoSpacing"/>
+        <w:rPr>
+          <w:lang w:val="nl-NL"/>
+        </w:rPr>
+      </w:pPr>
+      <w:r>
+        <w:rPr>
+          <w:lang w:val="nl-NL"/>
+        </w:rPr>
+        <w:t>Eventueel:</w:t>
       </w:r>
     </w:p>
     <w:p>
@@ -299,23 +862,33 @@
         <w:pStyle w:val="NoSpacing"/>
         <w:numPr>
           <w:ilvl w:val="0"/>
-          <w:numId w:val="2"/>
+          <w:numId w:val="7"/>
         </w:numPr>
         <w:rPr>
-          <w:lang w:val="nl-NL"/>
-        </w:rPr>
-      </w:pPr>
-      <w:r>
-        <w:rPr>
-          <w:lang w:val="nl-NL"/>
-        </w:rPr>
-        <w:t>De spelers kunnen hun namen ingeven in het scherm</w:t>
-      </w:r>
-      <w:r>
-        <w:rPr>
-          <w:lang w:val="nl-NL"/>
-        </w:rPr>
-        <w:t>.</w:t>
+          <w:highlight w:val="red"/>
+          <w:lang w:val="nl-NL"/>
+        </w:rPr>
+      </w:pPr>
+      <w:r>
+        <w:rPr>
+          <w:highlight w:val="red"/>
+          <w:lang w:val="nl-NL"/>
+        </w:rPr>
+        <w:t xml:space="preserve">Zoek uit hoe moeilijk het is </w:t>
+      </w:r>
+      <w:r>
+        <w:rPr>
+          <w:highlight w:val="red"/>
+          <w:lang w:val="nl-NL"/>
+        </w:rPr>
+        <w:t>geanimeerde</w:t>
+      </w:r>
+      <w:r>
+        <w:rPr>
+          <w:highlight w:val="red"/>
+          <w:lang w:val="nl-NL"/>
+        </w:rPr>
+        <w:t xml:space="preserve"> plaatjes te hebben.</w:t>
       </w:r>
     </w:p>
     <w:p>
@@ -323,17 +896,19 @@
         <w:pStyle w:val="NoSpacing"/>
         <w:numPr>
           <w:ilvl w:val="0"/>
-          <w:numId w:val="2"/>
+          <w:numId w:val="7"/>
         </w:numPr>
         <w:rPr>
-          <w:lang w:val="nl-NL"/>
-        </w:rPr>
-      </w:pPr>
-      <w:r>
-        <w:rPr>
-          <w:lang w:val="nl-NL"/>
-        </w:rPr>
-        <w:t xml:space="preserve">Er moet een knop zijn om het spel te resetten (herstarten). </w:t>
+          <w:highlight w:val="green"/>
+          <w:lang w:val="nl-NL"/>
+        </w:rPr>
+      </w:pPr>
+      <w:r>
+        <w:rPr>
+          <w:highlight w:val="green"/>
+          <w:lang w:val="nl-NL"/>
+        </w:rPr>
+        <w:t>Geluid als paar goed is of fout</w:t>
       </w:r>
     </w:p>
     <w:p>
@@ -341,17 +916,19 @@
         <w:pStyle w:val="NoSpacing"/>
         <w:numPr>
           <w:ilvl w:val="0"/>
-          <w:numId w:val="2"/>
+          <w:numId w:val="7"/>
         </w:numPr>
         <w:rPr>
-          <w:lang w:val="nl-NL"/>
-        </w:rPr>
-      </w:pPr>
-      <w:r>
-        <w:rPr>
-          <w:lang w:val="nl-NL"/>
-        </w:rPr>
-        <w:t xml:space="preserve">Wanneer het spel is afgelopen, moeten de scores en namen van beide spelers worden opgeslagen en of de speler heeft verloren of gewonnen. </w:t>
+          <w:highlight w:val="green"/>
+          <w:lang w:val="nl-NL"/>
+        </w:rPr>
+      </w:pPr>
+      <w:r>
+        <w:rPr>
+          <w:highlight w:val="green"/>
+          <w:lang w:val="nl-NL"/>
+        </w:rPr>
+        <w:t>Geluid omdraaien kaartje</w:t>
       </w:r>
     </w:p>
     <w:p>
@@ -359,107 +936,200 @@
         <w:pStyle w:val="NoSpacing"/>
         <w:numPr>
           <w:ilvl w:val="0"/>
-          <w:numId w:val="2"/>
+          <w:numId w:val="7"/>
         </w:numPr>
         <w:rPr>
-          <w:lang w:val="nl-NL"/>
-        </w:rPr>
-      </w:pPr>
-      <w:r>
-        <w:rPr>
-          <w:lang w:val="nl-NL"/>
-        </w:rPr>
-        <w:t>Vanuit het hoofdmenu moet er genavigeerd kunnen worden naar een pagina waar de highscores op te zien zijn</w:t>
-      </w:r>
-      <w:r>
-        <w:rPr>
-          <w:lang w:val="nl-NL"/>
-        </w:rPr>
-        <w:t>.</w:t>
-      </w:r>
-    </w:p>
-    <w:p>
-      <w:pPr>
-        <w:pStyle w:val="NoSpacing"/>
-        <w:numPr>
-          <w:ilvl w:val="0"/>
-          <w:numId w:val="2"/>
-        </w:numPr>
-        <w:rPr>
-          <w:lang w:val="nl-NL"/>
-        </w:rPr>
-      </w:pPr>
-      <w:r>
-        <w:rPr>
-          <w:lang w:val="nl-NL"/>
-        </w:rPr>
-        <w:t>De huidige status van het spel moet worden vastgelegd</w:t>
-      </w:r>
-      <w:r>
-        <w:rPr>
-          <w:lang w:val="nl-NL"/>
-        </w:rPr>
-        <w:t>.</w:t>
-      </w:r>
-    </w:p>
-    <w:p>
-      <w:pPr>
-        <w:pStyle w:val="NoSpacing"/>
-        <w:numPr>
-          <w:ilvl w:val="0"/>
-          <w:numId w:val="2"/>
-        </w:numPr>
-        <w:rPr>
-          <w:lang w:val="nl-NL"/>
-        </w:rPr>
-      </w:pPr>
-      <w:r>
-        <w:rPr>
-          <w:lang w:val="nl-NL"/>
-        </w:rPr>
-        <w:t>De volgende aspecten van het spel moeten worden vastgelegd: status van de 16 kaarten, namen van de spelers, scores van de spelers, welke speler aan de beurt is</w:t>
-      </w:r>
-      <w:r>
-        <w:rPr>
-          <w:lang w:val="nl-NL"/>
-        </w:rPr>
-        <w:t>.</w:t>
-      </w:r>
-    </w:p>
-    <w:p>
-      <w:pPr>
-        <w:pStyle w:val="NoSpacing"/>
-        <w:numPr>
-          <w:ilvl w:val="0"/>
-          <w:numId w:val="2"/>
-        </w:numPr>
-        <w:rPr>
-          <w:lang w:val="nl-NL"/>
-        </w:rPr>
-      </w:pPr>
-      <w:r>
-        <w:rPr>
-          <w:lang w:val="nl-NL"/>
-        </w:rPr>
-        <w:t>Terug laden van de opgeslagen bevroren status van het spel. Bij het terug laden van de bevroren status worden de kaarten teruggezet, de namen ingevuld, de scores ingevuld en welke speler aan de beurt was.</w:t>
-      </w:r>
-      <w:r>
-        <w:rPr>
+          <w:highlight w:val="magenta"/>
+          <w:lang w:val="nl-NL"/>
+        </w:rPr>
+      </w:pPr>
+      <w:r>
+        <w:rPr>
+          <w:highlight w:val="magenta"/>
+          <w:lang w:val="nl-NL"/>
+        </w:rPr>
+        <w:t>Levens?</w:t>
+      </w:r>
+      <w:r>
+        <w:rPr>
+          <w:highlight w:val="magenta"/>
           <w:lang w:val="nl-NL"/>
         </w:rPr>
         <w:t xml:space="preserve"> </w:t>
       </w:r>
-    </w:p>
-    <w:p>
-      <w:pPr>
-        <w:pStyle w:val="NoSpacing"/>
-        <w:numPr>
-          <w:ilvl w:val="0"/>
-          <w:numId w:val="2"/>
-        </w:numPr>
-        <w:rPr>
-          <w:lang w:val="nl-NL"/>
-        </w:rPr>
+      <w:r>
+        <w:rPr>
+          <w:highlight w:val="magenta"/>
+          <w:lang w:val="nl-NL"/>
+        </w:rPr>
+        <w:t xml:space="preserve"> Als we tijd over hebben. Extra opties bij aanmaken van spel.</w:t>
+      </w:r>
+      <w:r>
+        <w:rPr>
+          <w:lang w:val="nl-NL"/>
+        </w:rPr>
+        <w:t xml:space="preserve">  &lt;- </w:t>
+      </w:r>
+      <w:r>
+        <w:rPr>
+          <w:lang w:val="nl-NL"/>
+        </w:rPr>
+        <w:t>aankaarten</w:t>
+      </w:r>
+    </w:p>
+    <w:p>
+      <w:pPr>
+        <w:pStyle w:val="NoSpacing"/>
+        <w:rPr>
+          <w:lang w:val="nl-NL"/>
+        </w:rPr>
+      </w:pPr>
+    </w:p>
+    <w:p>
+      <w:pPr>
+        <w:pStyle w:val="NoSpacing"/>
+        <w:rPr>
+          <w:lang w:val="nl-NL"/>
+        </w:rPr>
+      </w:pPr>
+      <w:r>
+        <w:rPr>
+          <w:lang w:val="nl-NL"/>
+        </w:rPr>
+        <w:t>Via mail op de hoogte houden en afspraken los maken</w:t>
+      </w:r>
+    </w:p>
+    <w:p>
+      <w:pPr>
+        <w:pStyle w:val="NoSpacing"/>
+        <w:rPr>
+          <w:lang w:val="nl-NL"/>
+        </w:rPr>
+      </w:pPr>
+      <w:r>
+        <w:rPr>
+          <w:lang w:val="nl-NL"/>
+        </w:rPr>
+        <w:t>Voorgang mail en afspraken week om week</w:t>
+      </w:r>
+    </w:p>
+    <w:p>
+      <w:pPr>
+        <w:pStyle w:val="NoSpacing"/>
+        <w:rPr>
+          <w:lang w:val="nl-NL"/>
+        </w:rPr>
+      </w:pPr>
+    </w:p>
+    <w:p>
+      <w:pPr>
+        <w:pStyle w:val="NoSpacing"/>
+        <w:rPr>
+          <w:lang w:val="nl-NL"/>
+        </w:rPr>
+      </w:pPr>
+      <w:r>
+        <w:rPr>
+          <w:lang w:val="nl-NL"/>
+        </w:rPr>
+        <w:t>11:30 26 september volgende week donderdag</w:t>
+      </w:r>
+    </w:p>
+    <w:p>
+      <w:pPr>
+        <w:pStyle w:val="NoSpacing"/>
+        <w:rPr>
+          <w:lang w:val="nl-NL"/>
+        </w:rPr>
+      </w:pPr>
+      <w:r>
+        <w:rPr>
+          <w:lang w:val="nl-NL"/>
+        </w:rPr>
+        <w:t>Vo</w:t>
+      </w:r>
+      <w:bookmarkStart w:id="0" w:name="_GoBack"/>
+      <w:r>
+        <w:rPr>
+          <w:lang w:val="nl-NL"/>
+        </w:rPr>
+        <w:t>organg gesprek</w:t>
+      </w:r>
+    </w:p>
+    <w:p>
+      <w:pPr>
+        <w:pStyle w:val="NoSpacing"/>
+      </w:pPr>
+      <w:r>
+        <w:t xml:space="preserve">Designs </w:t>
+      </w:r>
+      <w:proofErr w:type="spellStart"/>
+      <w:r>
+        <w:t>laten</w:t>
+      </w:r>
+      <w:proofErr w:type="spellEnd"/>
+      <w:r>
+        <w:t xml:space="preserve"> </w:t>
+      </w:r>
+      <w:proofErr w:type="spellStart"/>
+      <w:r>
+        <w:t>zien</w:t>
+      </w:r>
+      <w:proofErr w:type="spellEnd"/>
+    </w:p>
+    <w:bookmarkEnd w:id="0"/>
+    <w:p>
+      <w:pPr>
+        <w:pStyle w:val="NoSpacing"/>
+      </w:pPr>
+    </w:p>
+    <w:p>
+      <w:pPr>
+        <w:pStyle w:val="NoSpacing"/>
+      </w:pPr>
+      <w:hyperlink r:id="rId6" w:history="1">
+        <w:r>
+          <w:rPr>
+            <w:rStyle w:val="Hyperlink"/>
+          </w:rPr>
+          <w:t>https://wireframe.cc/</w:t>
+        </w:r>
+      </w:hyperlink>
+    </w:p>
+    <w:p>
+      <w:pPr>
+        <w:pStyle w:val="NoSpacing"/>
+      </w:pPr>
+      <w:hyperlink r:id="rId7" w:history="1">
+        <w:r>
+          <w:rPr>
+            <w:rStyle w:val="Hyperlink"/>
+          </w:rPr>
+          <w:t>https://moqups.com/</w:t>
+        </w:r>
+      </w:hyperlink>
+    </w:p>
+    <w:p>
+      <w:pPr>
+        <w:pStyle w:val="NoSpacing"/>
+      </w:pPr>
+      <w:hyperlink r:id="rId8" w:history="1">
+        <w:r>
+          <w:rPr>
+            <w:rStyle w:val="Hyperlink"/>
+          </w:rPr>
+          <w:t>https://draw.io/</w:t>
+        </w:r>
+      </w:hyperlink>
+    </w:p>
+    <w:p>
+      <w:pPr>
+        <w:pStyle w:val="NoSpacing"/>
+      </w:pPr>
+    </w:p>
+    <w:p>
+      <w:pPr>
+        <w:pStyle w:val="NoSpacing"/>
       </w:pPr>
     </w:p>
     <w:sectPr>
@@ -588,6 +1258,119 @@
     </w:lvl>
   </w:abstractNum>
   <w:abstractNum w:abstractNumId="1" w15:restartNumberingAfterBreak="0">
+    <w:nsid w:val="36593A11"/>
+    <w:multiLevelType w:val="hybridMultilevel"/>
+    <w:tmpl w:val="A5202DF6"/>
+    <w:lvl w:ilvl="0" w:tplc="0409000F">
+      <w:start w:val="1"/>
+      <w:numFmt w:val="decimal"/>
+      <w:lvlText w:val="%1."/>
+      <w:lvlJc w:val="left"/>
+      <w:pPr>
+        <w:ind w:left="720" w:hanging="360"/>
+      </w:pPr>
+      <w:rPr>
+        <w:rFonts w:hint="default"/>
+      </w:rPr>
+    </w:lvl>
+    <w:lvl w:ilvl="1" w:tplc="04090003" w:tentative="1">
+      <w:start w:val="1"/>
+      <w:numFmt w:val="bullet"/>
+      <w:lvlText w:val="o"/>
+      <w:lvlJc w:val="left"/>
+      <w:pPr>
+        <w:ind w:left="1440" w:hanging="360"/>
+      </w:pPr>
+      <w:rPr>
+        <w:rFonts w:ascii="Courier New" w:hAnsi="Courier New" w:cs="Courier New" w:hint="default"/>
+      </w:rPr>
+    </w:lvl>
+    <w:lvl w:ilvl="2" w:tplc="04090005" w:tentative="1">
+      <w:start w:val="1"/>
+      <w:numFmt w:val="bullet"/>
+      <w:lvlText w:val=""/>
+      <w:lvlJc w:val="left"/>
+      <w:pPr>
+        <w:ind w:left="2160" w:hanging="360"/>
+      </w:pPr>
+      <w:rPr>
+        <w:rFonts w:ascii="Wingdings" w:hAnsi="Wingdings" w:hint="default"/>
+      </w:rPr>
+    </w:lvl>
+    <w:lvl w:ilvl="3" w:tplc="04090001" w:tentative="1">
+      <w:start w:val="1"/>
+      <w:numFmt w:val="bullet"/>
+      <w:lvlText w:val=""/>
+      <w:lvlJc w:val="left"/>
+      <w:pPr>
+        <w:ind w:left="2880" w:hanging="360"/>
+      </w:pPr>
+      <w:rPr>
+        <w:rFonts w:ascii="Symbol" w:hAnsi="Symbol" w:hint="default"/>
+      </w:rPr>
+    </w:lvl>
+    <w:lvl w:ilvl="4" w:tplc="04090003" w:tentative="1">
+      <w:start w:val="1"/>
+      <w:numFmt w:val="bullet"/>
+      <w:lvlText w:val="o"/>
+      <w:lvlJc w:val="left"/>
+      <w:pPr>
+        <w:ind w:left="3600" w:hanging="360"/>
+      </w:pPr>
+      <w:rPr>
+        <w:rFonts w:ascii="Courier New" w:hAnsi="Courier New" w:cs="Courier New" w:hint="default"/>
+      </w:rPr>
+    </w:lvl>
+    <w:lvl w:ilvl="5" w:tplc="04090005" w:tentative="1">
+      <w:start w:val="1"/>
+      <w:numFmt w:val="bullet"/>
+      <w:lvlText w:val=""/>
+      <w:lvlJc w:val="left"/>
+      <w:pPr>
+        <w:ind w:left="4320" w:hanging="360"/>
+      </w:pPr>
+      <w:rPr>
+        <w:rFonts w:ascii="Wingdings" w:hAnsi="Wingdings" w:hint="default"/>
+      </w:rPr>
+    </w:lvl>
+    <w:lvl w:ilvl="6" w:tplc="04090001" w:tentative="1">
+      <w:start w:val="1"/>
+      <w:numFmt w:val="bullet"/>
+      <w:lvlText w:val=""/>
+      <w:lvlJc w:val="left"/>
+      <w:pPr>
+        <w:ind w:left="5040" w:hanging="360"/>
+      </w:pPr>
+      <w:rPr>
+        <w:rFonts w:ascii="Symbol" w:hAnsi="Symbol" w:hint="default"/>
+      </w:rPr>
+    </w:lvl>
+    <w:lvl w:ilvl="7" w:tplc="04090003" w:tentative="1">
+      <w:start w:val="1"/>
+      <w:numFmt w:val="bullet"/>
+      <w:lvlText w:val="o"/>
+      <w:lvlJc w:val="left"/>
+      <w:pPr>
+        <w:ind w:left="5760" w:hanging="360"/>
+      </w:pPr>
+      <w:rPr>
+        <w:rFonts w:ascii="Courier New" w:hAnsi="Courier New" w:cs="Courier New" w:hint="default"/>
+      </w:rPr>
+    </w:lvl>
+    <w:lvl w:ilvl="8" w:tplc="04090005" w:tentative="1">
+      <w:start w:val="1"/>
+      <w:numFmt w:val="bullet"/>
+      <w:lvlText w:val=""/>
+      <w:lvlJc w:val="left"/>
+      <w:pPr>
+        <w:ind w:left="6480" w:hanging="360"/>
+      </w:pPr>
+      <w:rPr>
+        <w:rFonts w:ascii="Wingdings" w:hAnsi="Wingdings" w:hint="default"/>
+      </w:rPr>
+    </w:lvl>
+  </w:abstractNum>
+  <w:abstractNum w:abstractNumId="2" w15:restartNumberingAfterBreak="0">
     <w:nsid w:val="432F22BD"/>
     <w:multiLevelType w:val="hybridMultilevel"/>
     <w:tmpl w:val="C82E0D7E"/>
@@ -676,7 +1459,7 @@
       </w:pPr>
     </w:lvl>
   </w:abstractNum>
-  <w:abstractNum w:abstractNumId="2" w15:restartNumberingAfterBreak="0">
+  <w:abstractNum w:abstractNumId="3" w15:restartNumberingAfterBreak="0">
     <w:nsid w:val="4B2A51FF"/>
     <w:multiLevelType w:val="multilevel"/>
     <w:tmpl w:val="1BE695EA"/>
@@ -789,7 +1572,93 @@
       </w:rPr>
     </w:lvl>
   </w:abstractNum>
-  <w:abstractNum w:abstractNumId="3" w15:restartNumberingAfterBreak="0">
+  <w:abstractNum w:abstractNumId="4" w15:restartNumberingAfterBreak="0">
+    <w:nsid w:val="4C535F09"/>
+    <w:multiLevelType w:val="hybridMultilevel"/>
+    <w:tmpl w:val="70DC23A4"/>
+    <w:lvl w:ilvl="0" w:tplc="0409000F">
+      <w:start w:val="1"/>
+      <w:numFmt w:val="decimal"/>
+      <w:lvlText w:val="%1."/>
+      <w:lvlJc w:val="left"/>
+      <w:pPr>
+        <w:ind w:left="720" w:hanging="360"/>
+      </w:pPr>
+    </w:lvl>
+    <w:lvl w:ilvl="1" w:tplc="04090019" w:tentative="1">
+      <w:start w:val="1"/>
+      <w:numFmt w:val="lowerLetter"/>
+      <w:lvlText w:val="%2."/>
+      <w:lvlJc w:val="left"/>
+      <w:pPr>
+        <w:ind w:left="1440" w:hanging="360"/>
+      </w:pPr>
+    </w:lvl>
+    <w:lvl w:ilvl="2" w:tplc="0409001B" w:tentative="1">
+      <w:start w:val="1"/>
+      <w:numFmt w:val="lowerRoman"/>
+      <w:lvlText w:val="%3."/>
+      <w:lvlJc w:val="right"/>
+      <w:pPr>
+        <w:ind w:left="2160" w:hanging="180"/>
+      </w:pPr>
+    </w:lvl>
+    <w:lvl w:ilvl="3" w:tplc="0409000F" w:tentative="1">
+      <w:start w:val="1"/>
+      <w:numFmt w:val="decimal"/>
+      <w:lvlText w:val="%4."/>
+      <w:lvlJc w:val="left"/>
+      <w:pPr>
+        <w:ind w:left="2880" w:hanging="360"/>
+      </w:pPr>
+    </w:lvl>
+    <w:lvl w:ilvl="4" w:tplc="04090019" w:tentative="1">
+      <w:start w:val="1"/>
+      <w:numFmt w:val="lowerLetter"/>
+      <w:lvlText w:val="%5."/>
+      <w:lvlJc w:val="left"/>
+      <w:pPr>
+        <w:ind w:left="3600" w:hanging="360"/>
+      </w:pPr>
+    </w:lvl>
+    <w:lvl w:ilvl="5" w:tplc="0409001B" w:tentative="1">
+      <w:start w:val="1"/>
+      <w:numFmt w:val="lowerRoman"/>
+      <w:lvlText w:val="%6."/>
+      <w:lvlJc w:val="right"/>
+      <w:pPr>
+        <w:ind w:left="4320" w:hanging="180"/>
+      </w:pPr>
+    </w:lvl>
+    <w:lvl w:ilvl="6" w:tplc="0409000F" w:tentative="1">
+      <w:start w:val="1"/>
+      <w:numFmt w:val="decimal"/>
+      <w:lvlText w:val="%7."/>
+      <w:lvlJc w:val="left"/>
+      <w:pPr>
+        <w:ind w:left="5040" w:hanging="360"/>
+      </w:pPr>
+    </w:lvl>
+    <w:lvl w:ilvl="7" w:tplc="04090019" w:tentative="1">
+      <w:start w:val="1"/>
+      <w:numFmt w:val="lowerLetter"/>
+      <w:lvlText w:val="%8."/>
+      <w:lvlJc w:val="left"/>
+      <w:pPr>
+        <w:ind w:left="5760" w:hanging="360"/>
+      </w:pPr>
+    </w:lvl>
+    <w:lvl w:ilvl="8" w:tplc="0409001B" w:tentative="1">
+      <w:start w:val="1"/>
+      <w:numFmt w:val="lowerRoman"/>
+      <w:lvlText w:val="%9."/>
+      <w:lvlJc w:val="right"/>
+      <w:pPr>
+        <w:ind w:left="6480" w:hanging="180"/>
+      </w:pPr>
+    </w:lvl>
+  </w:abstractNum>
+  <w:abstractNum w:abstractNumId="5" w15:restartNumberingAfterBreak="0">
     <w:nsid w:val="52CD3E1B"/>
     <w:multiLevelType w:val="hybridMultilevel"/>
     <w:tmpl w:val="A650E9B6"/>
@@ -902,17 +1771,115 @@
       </w:rPr>
     </w:lvl>
   </w:abstractNum>
+  <w:abstractNum w:abstractNumId="6" w15:restartNumberingAfterBreak="0">
+    <w:nsid w:val="7E777FFC"/>
+    <w:multiLevelType w:val="hybridMultilevel"/>
+    <w:tmpl w:val="CD20E230"/>
+    <w:lvl w:ilvl="0" w:tplc="0409000F">
+      <w:start w:val="1"/>
+      <w:numFmt w:val="decimal"/>
+      <w:lvlText w:val="%1."/>
+      <w:lvlJc w:val="left"/>
+      <w:pPr>
+        <w:ind w:left="720" w:hanging="360"/>
+      </w:pPr>
+      <w:rPr>
+        <w:rFonts w:hint="default"/>
+      </w:rPr>
+    </w:lvl>
+    <w:lvl w:ilvl="1" w:tplc="04090019" w:tentative="1">
+      <w:start w:val="1"/>
+      <w:numFmt w:val="lowerLetter"/>
+      <w:lvlText w:val="%2."/>
+      <w:lvlJc w:val="left"/>
+      <w:pPr>
+        <w:ind w:left="1440" w:hanging="360"/>
+      </w:pPr>
+    </w:lvl>
+    <w:lvl w:ilvl="2" w:tplc="0409001B" w:tentative="1">
+      <w:start w:val="1"/>
+      <w:numFmt w:val="lowerRoman"/>
+      <w:lvlText w:val="%3."/>
+      <w:lvlJc w:val="right"/>
+      <w:pPr>
+        <w:ind w:left="2160" w:hanging="180"/>
+      </w:pPr>
+    </w:lvl>
+    <w:lvl w:ilvl="3" w:tplc="0409000F" w:tentative="1">
+      <w:start w:val="1"/>
+      <w:numFmt w:val="decimal"/>
+      <w:lvlText w:val="%4."/>
+      <w:lvlJc w:val="left"/>
+      <w:pPr>
+        <w:ind w:left="2880" w:hanging="360"/>
+      </w:pPr>
+    </w:lvl>
+    <w:lvl w:ilvl="4" w:tplc="04090019" w:tentative="1">
+      <w:start w:val="1"/>
+      <w:numFmt w:val="lowerLetter"/>
+      <w:lvlText w:val="%5."/>
+      <w:lvlJc w:val="left"/>
+      <w:pPr>
+        <w:ind w:left="3600" w:hanging="360"/>
+      </w:pPr>
+    </w:lvl>
+    <w:lvl w:ilvl="5" w:tplc="0409001B" w:tentative="1">
+      <w:start w:val="1"/>
+      <w:numFmt w:val="lowerRoman"/>
+      <w:lvlText w:val="%6."/>
+      <w:lvlJc w:val="right"/>
+      <w:pPr>
+        <w:ind w:left="4320" w:hanging="180"/>
+      </w:pPr>
+    </w:lvl>
+    <w:lvl w:ilvl="6" w:tplc="0409000F" w:tentative="1">
+      <w:start w:val="1"/>
+      <w:numFmt w:val="decimal"/>
+      <w:lvlText w:val="%7."/>
+      <w:lvlJc w:val="left"/>
+      <w:pPr>
+        <w:ind w:left="5040" w:hanging="360"/>
+      </w:pPr>
+    </w:lvl>
+    <w:lvl w:ilvl="7" w:tplc="04090019" w:tentative="1">
+      <w:start w:val="1"/>
+      <w:numFmt w:val="lowerLetter"/>
+      <w:lvlText w:val="%8."/>
+      <w:lvlJc w:val="left"/>
+      <w:pPr>
+        <w:ind w:left="5760" w:hanging="360"/>
+      </w:pPr>
+    </w:lvl>
+    <w:lvl w:ilvl="8" w:tplc="0409001B" w:tentative="1">
+      <w:start w:val="1"/>
+      <w:numFmt w:val="lowerRoman"/>
+      <w:lvlText w:val="%9."/>
+      <w:lvlJc w:val="right"/>
+      <w:pPr>
+        <w:ind w:left="6480" w:hanging="180"/>
+      </w:pPr>
+    </w:lvl>
+  </w:abstractNum>
   <w:num w:numId="1">
-    <w:abstractNumId w:val="2"/>
+    <w:abstractNumId w:val="3"/>
   </w:num>
   <w:num w:numId="2">
-    <w:abstractNumId w:val="3"/>
+    <w:abstractNumId w:val="5"/>
   </w:num>
   <w:num w:numId="3">
-    <w:abstractNumId w:val="1"/>
+    <w:abstractNumId w:val="2"/>
   </w:num>
   <w:num w:numId="4">
     <w:abstractNumId w:val="0"/>
+  </w:num>
+  <w:num w:numId="5">
+    <w:abstractNumId w:val="1"/>
+  </w:num>
+  <w:num w:numId="6">
+    <w:abstractNumId w:val="4"/>
+  </w:num>
+  <w:num w:numId="7">
+    <w:abstractNumId w:val="6"/>
   </w:num>
 </w:numbering>
 </file>
@@ -935,7 +1902,7 @@
     </w:pPrDefault>
   </w:docDefaults>
   <w:latentStyles w:defLockedState="0" w:defUIPriority="99" w:defSemiHidden="0" w:defUnhideWhenUsed="0" w:defQFormat="0" w:count="377">
-    <w:lsdException w:name="Normal" w:uiPriority="0" w:qFormat="1"/>
+    <w:lsdException w:name="Normal" w:uiPriority="0"/>
     <w:lsdException w:name="heading 1" w:uiPriority="9" w:qFormat="1"/>
     <w:lsdException w:name="heading 2" w:semiHidden="1" w:uiPriority="9" w:unhideWhenUsed="1" w:qFormat="1"/>
     <w:lsdException w:name="heading 3" w:semiHidden="1" w:uiPriority="9" w:unhideWhenUsed="1" w:qFormat="1"/>
@@ -1315,7 +2282,6 @@
   </w:latentStyles>
   <w:style w:type="paragraph" w:default="1" w:styleId="Normal">
     <w:name w:val="Normal"/>
-    <w:qFormat/>
   </w:style>
   <w:style w:type="character" w:default="1" w:styleId="DefaultParagraphFont">
     <w:name w:val="Default Paragraph Font"/>
@@ -1363,6 +2329,63 @@
     <w:pPr>
       <w:spacing w:after="0" w:line="240" w:lineRule="auto"/>
     </w:pPr>
+  </w:style>
+  <w:style w:type="character" w:styleId="Hyperlink">
+    <w:name w:val="Hyperlink"/>
+    <w:basedOn w:val="DefaultParagraphFont"/>
+    <w:uiPriority w:val="99"/>
+    <w:unhideWhenUsed/>
+    <w:rsid w:val="006F79C5"/>
+    <w:rPr>
+      <w:color w:val="0000FF"/>
+      <w:u w:val="single"/>
+    </w:rPr>
+  </w:style>
+  <w:style w:type="paragraph" w:styleId="Title">
+    <w:name w:val="Title"/>
+    <w:basedOn w:val="Normal"/>
+    <w:next w:val="Normal"/>
+    <w:link w:val="TitleChar"/>
+    <w:uiPriority w:val="10"/>
+    <w:qFormat/>
+    <w:rsid w:val="00C50BB7"/>
+    <w:pPr>
+      <w:spacing w:after="0" w:line="240" w:lineRule="auto"/>
+      <w:contextualSpacing/>
+    </w:pPr>
+    <w:rPr>
+      <w:rFonts w:asciiTheme="majorHAnsi" w:eastAsiaTheme="majorEastAsia" w:hAnsiTheme="majorHAnsi" w:cstheme="majorBidi"/>
+      <w:spacing w:val="-10"/>
+      <w:kern w:val="28"/>
+      <w:sz w:val="56"/>
+      <w:szCs w:val="56"/>
+    </w:rPr>
+  </w:style>
+  <w:style w:type="character" w:customStyle="1" w:styleId="TitleChar">
+    <w:name w:val="Title Char"/>
+    <w:basedOn w:val="DefaultParagraphFont"/>
+    <w:link w:val="Title"/>
+    <w:uiPriority w:val="10"/>
+    <w:rsid w:val="00C50BB7"/>
+    <w:rPr>
+      <w:rFonts w:asciiTheme="majorHAnsi" w:eastAsiaTheme="majorEastAsia" w:hAnsiTheme="majorHAnsi" w:cstheme="majorBidi"/>
+      <w:spacing w:val="-10"/>
+      <w:kern w:val="28"/>
+      <w:sz w:val="56"/>
+      <w:szCs w:val="56"/>
+    </w:rPr>
+  </w:style>
+  <w:style w:type="character" w:styleId="UnresolvedMention">
+    <w:name w:val="Unresolved Mention"/>
+    <w:basedOn w:val="DefaultParagraphFont"/>
+    <w:uiPriority w:val="99"/>
+    <w:semiHidden/>
+    <w:unhideWhenUsed/>
+    <w:rsid w:val="00EB39F4"/>
+    <w:rPr>
+      <w:color w:val="605E5C"/>
+      <w:shd w:val="clear" w:color="auto" w:fill="E1DFDD"/>
+    </w:rPr>
   </w:style>
 </w:styles>
 </file>
@@ -1660,4 +2683,16 @@
     </a:ext>
   </a:extLst>
 </a:theme>
+</file>
+
+<file path=customXml/item1.xml><?xml version="1.0" encoding="utf-8"?>
+<b:Sources xmlns:b="http://schemas.openxmlformats.org/officeDocument/2006/bibliography" xmlns="http://schemas.openxmlformats.org/officeDocument/2006/bibliography" SelectedStyle="\APASixthEditionOfficeOnline.xsl" StyleName="APA" Version="6"/>
+</file>
+
+<file path=customXml/itemProps1.xml><?xml version="1.0" encoding="utf-8"?>
+<ds:datastoreItem xmlns:ds="http://schemas.openxmlformats.org/officeDocument/2006/customXml" ds:itemID="{5236E8CC-8C07-40E6-B360-88F2976FD4A8}">
+  <ds:schemaRefs>
+    <ds:schemaRef ds:uri="http://schemas.openxmlformats.org/officeDocument/2006/bibliography"/>
+  </ds:schemaRefs>
+</ds:datastoreItem>
 </file>
</xml_diff>